<commit_message>
updated verslag meetings klant
</commit_message>
<xml_diff>
--- a/verslag_meetings_klant_deliverYvesG1.docx
+++ b/verslag_meetings_klant_deliverYvesG1.docx
@@ -111,7 +111,6 @@
         </w:rPr>
         <w:t xml:space="preserve">meetings </w:t>
       </w:r>
-      <w:proofErr w:type="spellStart"/>
       <w:r>
         <w:rPr>
           <w:rFonts w:ascii="Arial Rounded" w:eastAsia="Arial Rounded" w:hAnsi="Arial Rounded" w:cs="Arial Rounded"/>
@@ -122,7 +121,6 @@
         </w:rPr>
         <w:t>deliverYves</w:t>
       </w:r>
-      <w:proofErr w:type="spellEnd"/>
     </w:p>
     <w:p>
       <w:pPr>
@@ -142,7 +140,6 @@
           <w:cols w:space="708"/>
         </w:sectPr>
       </w:pPr>
-      <w:proofErr w:type="spellStart"/>
       <w:r>
         <w:rPr>
           <w:b/>
@@ -153,7 +150,6 @@
         </w:rPr>
         <w:t>deliverYves</w:t>
       </w:r>
-      <w:proofErr w:type="spellEnd"/>
       <w:r>
         <w:rPr>
           <w:b/>
@@ -1022,21 +1018,7 @@
         <w:rPr>
           <w:szCs w:val="24"/>
         </w:rPr>
-        <w:t xml:space="preserve">Dit verslag geeft de essentiële punten weer van de  wekelijkse meetings met onze klant </w:t>
-      </w:r>
-      <w:proofErr w:type="spellStart"/>
-      <w:r>
-        <w:rPr>
-          <w:szCs w:val="24"/>
-        </w:rPr>
-        <w:t>deliverYves</w:t>
-      </w:r>
-      <w:proofErr w:type="spellEnd"/>
-      <w:r>
-        <w:rPr>
-          <w:szCs w:val="24"/>
-        </w:rPr>
-        <w:t>.</w:t>
+        <w:t>Dit verslag geeft de essentiële punten weer van de  wekelijkse meetings met onze klant deliverYves.</w:t>
       </w:r>
     </w:p>
     <w:p>
@@ -1074,7 +1056,6 @@
         </w:rPr>
       </w:pPr>
       <w:hyperlink r:id="rId10" w:history="1">
-        <w:proofErr w:type="spellStart"/>
         <w:r>
           <w:rPr>
             <w:rStyle w:val="Hyperlink"/>
@@ -1082,7 +1063,6 @@
           </w:rPr>
           <w:t>DeliverYves</w:t>
         </w:r>
-        <w:proofErr w:type="spellEnd"/>
       </w:hyperlink>
       <w:r>
         <w:rPr>
@@ -1196,21 +1176,7 @@
         <w:rPr>
           <w:szCs w:val="24"/>
         </w:rPr>
-        <w:t xml:space="preserve">Bij de eerste meeting had </w:t>
-      </w:r>
-      <w:proofErr w:type="spellStart"/>
-      <w:r>
-        <w:rPr>
-          <w:szCs w:val="24"/>
-        </w:rPr>
-        <w:t>deliverYves</w:t>
-      </w:r>
-      <w:proofErr w:type="spellEnd"/>
-      <w:r>
-        <w:rPr>
-          <w:szCs w:val="24"/>
-        </w:rPr>
-        <w:t xml:space="preserve"> het probleem geschetst en ons twee prioriteiten gegeven:</w:t>
+        <w:t>Bij de eerste meeting had deliverYves het probleem geschetst en ons twee prioriteiten gegeven:</w:t>
       </w:r>
     </w:p>
     <w:p>
@@ -1300,35 +1266,7 @@
           <w:szCs w:val="24"/>
         </w:rPr>
         <w:br/>
-        <w:t xml:space="preserve">Wij hebben dan gekozen voor een standaard </w:t>
-      </w:r>
-      <w:proofErr w:type="spellStart"/>
-      <w:r>
-        <w:rPr>
-          <w:szCs w:val="24"/>
-        </w:rPr>
-        <w:t>table</w:t>
-      </w:r>
-      <w:proofErr w:type="spellEnd"/>
-      <w:r>
-        <w:rPr>
-          <w:szCs w:val="24"/>
-        </w:rPr>
-        <w:t xml:space="preserve"> storage via </w:t>
-      </w:r>
-      <w:proofErr w:type="spellStart"/>
-      <w:r>
-        <w:rPr>
-          <w:szCs w:val="24"/>
-        </w:rPr>
-        <w:t>Azure</w:t>
-      </w:r>
-      <w:proofErr w:type="spellEnd"/>
-      <w:r>
-        <w:rPr>
-          <w:szCs w:val="24"/>
-        </w:rPr>
-        <w:t xml:space="preserve"> om onze sensordata op te slaan.</w:t>
+        <w:t>Wij hebben dan gekozen voor een standaard table storage via Azure om onze sensordata op te slaan.</w:t>
       </w:r>
     </w:p>
     <w:p>
@@ -1888,7 +1826,10 @@
         <w:t xml:space="preserve">dit moment </w:t>
       </w:r>
       <w:r>
-        <w:t xml:space="preserve">gebruiken we </w:t>
+        <w:t>kleuren</w:t>
+      </w:r>
+      <w:r>
+        <w:t xml:space="preserve"> we </w:t>
       </w:r>
       <w:r>
         <w:t>de kratten</w:t>
@@ -1906,7 +1847,7 @@
         <w:t>kratten</w:t>
       </w:r>
       <w:r>
-        <w:t xml:space="preserve">, en een oranje kleur </w:t>
+        <w:t xml:space="preserve">, en oranje </w:t>
       </w:r>
       <w:r>
         <w:t>voor</w:t>
@@ -1915,7 +1856,13 @@
         <w:t xml:space="preserve"> kratten waar er een fles is uitgehaald</w:t>
       </w:r>
       <w:r>
-        <w:t xml:space="preserve"> in onze website. </w:t>
+        <w:t xml:space="preserve"> </w:t>
+      </w:r>
+      <w:r>
+        <w:t>bij</w:t>
+      </w:r>
+      <w:r>
+        <w:t xml:space="preserve"> onze website. </w:t>
       </w:r>
     </w:p>
     <w:p>
@@ -1954,15 +1901,7 @@
         <w:br/>
       </w:r>
       <w:r>
-        <w:t xml:space="preserve">De en stelde voor om eens te zoeken naar een manier om het eventueel te gaan linken met hun huidig </w:t>
-      </w:r>
-      <w:proofErr w:type="spellStart"/>
-      <w:r>
-        <w:t>odoo</w:t>
-      </w:r>
-      <w:proofErr w:type="spellEnd"/>
-      <w:r>
-        <w:t xml:space="preserve"> software</w:t>
+        <w:t>De en stelde voor om eens te zoeken naar een manier om het eventueel te gaan linken met hun huidig odoo software</w:t>
       </w:r>
       <w:r>
         <w:t xml:space="preserve"> als we nog tijd over hebben.</w:t>
@@ -2108,7 +2047,6 @@
       </w:rPr>
       <w:t xml:space="preserve"> - </w:t>
     </w:r>
-    <w:proofErr w:type="spellStart"/>
     <w:r>
       <w:rPr>
         <w:sz w:val="15"/>
@@ -2116,7 +2054,6 @@
       </w:rPr>
       <w:t>deliverYves</w:t>
     </w:r>
-    <w:proofErr w:type="spellEnd"/>
     <w:r>
       <w:rPr>
         <w:rFonts w:ascii="Arial Rounded" w:eastAsia="Arial Rounded" w:hAnsi="Arial Rounded" w:cs="Arial Rounded"/>

</xml_diff>